<commit_message>
le document de livrable a été revisé
</commit_message>
<xml_diff>
--- a/Livrable2.docx
+++ b/Livrable2.docx
@@ -1,6 +1,6 @@
 
 <file path=word/document.xml><?xml version="1.0" encoding="utf-8"?>
-<w:document xmlns:wpc="http://schemas.microsoft.com/office/word/2010/wordprocessingCanvas" xmlns:mc="http://schemas.openxmlformats.org/markup-compatibility/2006" xmlns:o="urn:schemas-microsoft-com:office:office" xmlns:r="http://schemas.openxmlformats.org/officeDocument/2006/relationships" xmlns:m="http://schemas.openxmlformats.org/officeDocument/2006/math" xmlns:v="urn:schemas-microsoft-com:vml" xmlns:wp14="http://schemas.microsoft.com/office/word/2010/wordprocessingDrawing" xmlns:wp="http://schemas.openxmlformats.org/drawingml/2006/wordprocessingDrawing" xmlns:w10="urn:schemas-microsoft-com:office:word" xmlns:w="http://schemas.openxmlformats.org/wordprocessingml/2006/main" xmlns:w14="http://schemas.microsoft.com/office/word/2010/wordml" xmlns:w15="http://schemas.microsoft.com/office/word/2012/wordml" xmlns:wpg="http://schemas.microsoft.com/office/word/2010/wordprocessingGroup" xmlns:wpi="http://schemas.microsoft.com/office/word/2010/wordprocessingInk" xmlns:wne="http://schemas.microsoft.com/office/word/2006/wordml" xmlns:wps="http://schemas.microsoft.com/office/word/2010/wordprocessingShape" mc:Ignorable="w14 w15 wp14">
+<w:document xmlns:wpc="http://schemas.microsoft.com/office/word/2010/wordprocessingCanvas" xmlns:cx="http://schemas.microsoft.com/office/drawing/2014/chartex" xmlns:mc="http://schemas.openxmlformats.org/markup-compatibility/2006" xmlns:o="urn:schemas-microsoft-com:office:office" xmlns:r="http://schemas.openxmlformats.org/officeDocument/2006/relationships" xmlns:m="http://schemas.openxmlformats.org/officeDocument/2006/math" xmlns:v="urn:schemas-microsoft-com:vml" xmlns:wp14="http://schemas.microsoft.com/office/word/2010/wordprocessingDrawing" xmlns:wp="http://schemas.openxmlformats.org/drawingml/2006/wordprocessingDrawing" xmlns:w10="urn:schemas-microsoft-com:office:word" xmlns:w="http://schemas.openxmlformats.org/wordprocessingml/2006/main" xmlns:w14="http://schemas.microsoft.com/office/word/2010/wordml" xmlns:w15="http://schemas.microsoft.com/office/word/2012/wordml" xmlns:w16se="http://schemas.microsoft.com/office/word/2015/wordml/symex" xmlns:wpg="http://schemas.microsoft.com/office/word/2010/wordprocessingGroup" xmlns:wpi="http://schemas.microsoft.com/office/word/2010/wordprocessingInk" xmlns:wne="http://schemas.microsoft.com/office/word/2006/wordml" xmlns:wps="http://schemas.microsoft.com/office/word/2010/wordprocessingShape" mc:Ignorable="w14 w15 w16se wp14">
   <w:body>
     <w:p>
       <w:pPr>
@@ -62,8 +62,6 @@
         <w:spacing w:after="0" w:line="240" w:lineRule="auto"/>
         <w:contextualSpacing/>
       </w:pPr>
-      <w:bookmarkStart w:id="0" w:name="_GoBack"/>
-      <w:bookmarkEnd w:id="0"/>
     </w:p>
     <w:p>
       <w:pPr>
@@ -678,28 +676,12 @@
           <w:u w:val="single"/>
         </w:rPr>
       </w:pPr>
-      <w:proofErr w:type="gramStart"/>
       <w:r>
         <w:rPr>
           <w:b/>
           <w:u w:val="single"/>
         </w:rPr>
-        <w:t>Note</w:t>
-      </w:r>
-      <w:r>
-        <w:rPr>
-          <w:b/>
-          <w:u w:val="single"/>
-        </w:rPr>
-        <w:t>s</w:t>
-      </w:r>
-      <w:proofErr w:type="gramEnd"/>
-      <w:r>
-        <w:rPr>
-          <w:b/>
-          <w:u w:val="single"/>
-        </w:rPr>
-        <w:t>:</w:t>
+        <w:t>Notes :</w:t>
       </w:r>
     </w:p>
     <w:p>
@@ -709,9 +691,13 @@
           <w:ilvl w:val="0"/>
           <w:numId w:val="21"/>
         </w:numPr>
-      </w:pPr>
-      <w:r>
-        <w:t>Dans la page d'accueil, il y a des liens qui dirigent vers des pages de chaque section.</w:t>
+        <w:jc w:val="both"/>
+      </w:pPr>
+      <w:r>
+        <w:t xml:space="preserve">Dans la page d'accueil, </w:t>
+      </w:r>
+      <w:r>
+        <w:t>les photos d’acteurs, d’émissions de télévision et de films sont des hyperliens permettant d’accéder à leur page respective.</w:t>
       </w:r>
     </w:p>
     <w:p>
@@ -721,58 +707,88 @@
           <w:ilvl w:val="0"/>
           <w:numId w:val="21"/>
         </w:numPr>
+        <w:jc w:val="both"/>
       </w:pPr>
       <w:r>
         <w:t xml:space="preserve">Pour ajouter une </w:t>
       </w:r>
+      <w:r>
+        <w:t>« </w:t>
+      </w:r>
       <w:proofErr w:type="spellStart"/>
       <w:r>
-        <w:t>Watchlist</w:t>
+        <w:t>w</w:t>
+      </w:r>
+      <w:r>
+        <w:t>atchlist</w:t>
       </w:r>
       <w:proofErr w:type="spellEnd"/>
       <w:r>
+        <w:t> »</w:t>
+      </w:r>
+      <w:r>
         <w:t>,</w:t>
       </w:r>
       <w:r>
         <w:t xml:space="preserve"> il faut aller dans la page </w:t>
       </w:r>
+      <w:r>
+        <w:t>« </w:t>
+      </w:r>
       <w:proofErr w:type="spellStart"/>
       <w:r>
-        <w:t>Watchlist</w:t>
+        <w:t>watchlist</w:t>
       </w:r>
       <w:proofErr w:type="spellEnd"/>
       <w:r>
-        <w:t xml:space="preserve"> (menu utilisateur (coin sup. droite) -&gt;</w:t>
+        <w:t> », accessible par le menu utilisateur du coin supérieur droit</w:t>
+      </w:r>
+      <w:r>
+        <w:t>.</w:t>
+      </w:r>
+      <w:r>
+        <w:t xml:space="preserve"> </w:t>
+      </w:r>
+      <w:r>
+        <w:t>Ensuite</w:t>
+      </w:r>
+      <w:r>
+        <w:t>,</w:t>
+      </w:r>
+      <w:r>
+        <w:t xml:space="preserve"> </w:t>
+      </w:r>
+      <w:r>
+        <w:t>choisissez l’option</w:t>
+      </w:r>
+      <w:r>
+        <w:t xml:space="preserve"> "New </w:t>
       </w:r>
       <w:proofErr w:type="spellStart"/>
       <w:r>
-        <w:t>Watchlist</w:t>
+        <w:t>Wachtlist</w:t>
       </w:r>
       <w:proofErr w:type="spellEnd"/>
       <w:r>
-        <w:t>).</w:t>
-      </w:r>
-      <w:r>
-        <w:t xml:space="preserve"> </w:t>
-      </w:r>
-      <w:r>
-        <w:t xml:space="preserve">Ensuite appuyer sur "New </w:t>
-      </w:r>
-      <w:proofErr w:type="spellStart"/>
-      <w:r>
-        <w:t>Wachtlist</w:t>
-      </w:r>
-      <w:proofErr w:type="spellEnd"/>
-      <w:r>
-        <w:t xml:space="preserve">" et entrer le nom de la nouvelle </w:t>
-      </w:r>
-      <w:proofErr w:type="spellStart"/>
-      <w:r>
-        <w:t>Watchlist</w:t>
-      </w:r>
-      <w:proofErr w:type="spellEnd"/>
-      <w:r>
-        <w:t>. Appuyer sur "</w:t>
+        <w:t>" et entre</w:t>
+      </w:r>
+      <w:r>
+        <w:t>z</w:t>
+      </w:r>
+      <w:r>
+        <w:t xml:space="preserve"> le nom de </w:t>
+      </w:r>
+      <w:r>
+        <w:t>celle à créer</w:t>
+      </w:r>
+      <w:r>
+        <w:t>. Appuye</w:t>
+      </w:r>
+      <w:r>
+        <w:t>z</w:t>
+      </w:r>
+      <w:r>
+        <w:t xml:space="preserve"> sur "</w:t>
       </w:r>
       <w:proofErr w:type="spellStart"/>
       <w:r>
@@ -796,6 +812,7 @@
           <w:ilvl w:val="0"/>
           <w:numId w:val="21"/>
         </w:numPr>
+        <w:jc w:val="both"/>
         <w:rPr>
           <w:rFonts w:ascii="Arial" w:hAnsi="Arial" w:cs="Arial"/>
           <w:color w:val="000000"/>
@@ -804,108 +821,121 @@
       <w:r>
         <w:t xml:space="preserve">Pour ajouter un film dans une </w:t>
       </w:r>
+      <w:r>
+        <w:t>« </w:t>
+      </w:r>
       <w:proofErr w:type="spellStart"/>
       <w:r>
+        <w:t>w</w:t>
+      </w:r>
+      <w:r>
+        <w:t>atchlist</w:t>
+      </w:r>
+      <w:proofErr w:type="spellEnd"/>
+      <w:r>
+        <w:t> »</w:t>
+      </w:r>
+      <w:r>
+        <w:t>,</w:t>
+      </w:r>
+      <w:r>
+        <w:t xml:space="preserve"> il faut aller dans la page d</w:t>
+      </w:r>
+      <w:r>
+        <w:t>'un film. Ensuite, vous devez sé</w:t>
+      </w:r>
+      <w:r>
+        <w:t>lectionner la</w:t>
+      </w:r>
+      <w:r>
+        <w:t xml:space="preserve"> </w:t>
+      </w:r>
+      <w:r>
+        <w:t>« </w:t>
+      </w:r>
+      <w:proofErr w:type="spellStart"/>
+      <w:r>
+        <w:t>w</w:t>
+      </w:r>
+      <w:r>
+        <w:t>atchlist</w:t>
+      </w:r>
+      <w:proofErr w:type="spellEnd"/>
+      <w:r>
+        <w:t> »</w:t>
+      </w:r>
+      <w:r>
+        <w:t xml:space="preserve"> dans laquelle vous voulez ajouter le film. Appuye</w:t>
+      </w:r>
+      <w:r>
+        <w:t>z</w:t>
+      </w:r>
+      <w:r>
+        <w:t xml:space="preserve"> sur "</w:t>
+      </w:r>
+      <w:proofErr w:type="spellStart"/>
+      <w:r>
+        <w:t>Add</w:t>
+      </w:r>
+      <w:proofErr w:type="spellEnd"/>
+      <w:r>
+        <w:t xml:space="preserve"> to the </w:t>
+      </w:r>
+      <w:proofErr w:type="spellStart"/>
+      <w:r>
         <w:t>Watchlist</w:t>
       </w:r>
       <w:proofErr w:type="spellEnd"/>
       <w:r>
-        <w:t>,</w:t>
-      </w:r>
-      <w:r>
-        <w:t xml:space="preserve"> il faut aller dans la page d</w:t>
-      </w:r>
-      <w:r>
-        <w:t>'un film. Ensuite, vous devez sé</w:t>
-      </w:r>
-      <w:r>
-        <w:t>lectionner la</w:t>
+        <w:t>" pour confirmer. Il est aussi</w:t>
       </w:r>
       <w:r>
         <w:t xml:space="preserve"> </w:t>
       </w:r>
+      <w:r>
+        <w:t>possi</w:t>
+      </w:r>
+      <w:r>
+        <w:t xml:space="preserve">ble d'ajouter un film dans une </w:t>
+      </w:r>
+      <w:r>
+        <w:t>« </w:t>
+      </w:r>
       <w:proofErr w:type="spellStart"/>
       <w:r>
-        <w:t>Watchlist</w:t>
+        <w:t>w</w:t>
+      </w:r>
+      <w:r>
+        <w:t>atchlist</w:t>
       </w:r>
       <w:proofErr w:type="spellEnd"/>
       <w:r>
-        <w:t xml:space="preserve"> dans laquelle vous voulez ajouter le film. Appuyer sur "</w:t>
-      </w:r>
-      <w:proofErr w:type="spellStart"/>
-      <w:r>
-        <w:t>Add</w:t>
-      </w:r>
-      <w:proofErr w:type="spellEnd"/>
-      <w:r>
-        <w:t xml:space="preserve"> to the </w:t>
-      </w:r>
-      <w:proofErr w:type="spellStart"/>
-      <w:r>
-        <w:t>Watchlist</w:t>
-      </w:r>
-      <w:proofErr w:type="spellEnd"/>
-      <w:r>
-        <w:t>" pour confirmer. Il est aussi</w:t>
+        <w:t> »</w:t>
+      </w:r>
+      <w:r>
+        <w:t xml:space="preserve"> à partir de la page </w:t>
+      </w:r>
+      <w:r>
+        <w:t>de gestion de celles-ci et de suivre les étapes à l’écran</w:t>
       </w:r>
       <w:r>
         <w:t xml:space="preserve"> </w:t>
       </w:r>
       <w:r>
-        <w:t>possi</w:t>
-      </w:r>
-      <w:r>
-        <w:t xml:space="preserve">ble d'ajouter un film dans une </w:t>
-      </w:r>
-      <w:proofErr w:type="spellStart"/>
-      <w:r>
-        <w:t>W</w:t>
-      </w:r>
-      <w:r>
-        <w:t>atchlist</w:t>
-      </w:r>
-      <w:proofErr w:type="spellEnd"/>
-      <w:r>
-        <w:t xml:space="preserve"> à partir de la page </w:t>
-      </w:r>
-      <w:proofErr w:type="spellStart"/>
-      <w:r>
-        <w:t>Watchlist</w:t>
-      </w:r>
-      <w:proofErr w:type="spellEnd"/>
-      <w:r>
-        <w:t xml:space="preserve"> (cliquer "</w:t>
-      </w:r>
-      <w:proofErr w:type="spellStart"/>
-      <w:r>
-        <w:t>Add</w:t>
-      </w:r>
-      <w:proofErr w:type="spellEnd"/>
-      <w:r>
-        <w:t xml:space="preserve"> </w:t>
-      </w:r>
-      <w:proofErr w:type="spellStart"/>
-      <w:r>
-        <w:t>Movie</w:t>
-      </w:r>
-      <w:proofErr w:type="spellEnd"/>
-      <w:r>
-        <w:t xml:space="preserve"> to </w:t>
-      </w:r>
-      <w:proofErr w:type="spellStart"/>
-      <w:r>
-        <w:t>Watchlist</w:t>
-      </w:r>
-      <w:proofErr w:type="spellEnd"/>
-      <w:r>
-        <w:t>" et</w:t>
-      </w:r>
-      <w:r>
-        <w:t xml:space="preserve"> </w:t>
-      </w:r>
-      <w:r>
-        <w:t>suivre les étapes).</w:t>
-      </w:r>
+        <w:t>après l’avoir sélectionnée (il faut qu’elle soit déjà créée au préalable).</w:t>
+      </w:r>
+      <w:bookmarkStart w:id="0" w:name="_GoBack"/>
+      <w:bookmarkEnd w:id="0"/>
+    </w:p>
+    <w:p>
+      <w:pPr>
+        <w:pStyle w:val="Paragraphedeliste"/>
+        <w:jc w:val="both"/>
+        <w:rPr>
+          <w:rFonts w:ascii="Arial" w:hAnsi="Arial" w:cs="Arial"/>
+          <w:color w:val="000000"/>
+        </w:rPr>
+      </w:pPr>
     </w:p>
     <w:sectPr>
       <w:pgSz w:w="12240" w:h="15840"/>
@@ -918,7 +948,7 @@
 </file>
 
 <file path=word/numbering.xml><?xml version="1.0" encoding="utf-8"?>
-<w:numbering xmlns:wpc="http://schemas.microsoft.com/office/word/2010/wordprocessingCanvas" xmlns:mc="http://schemas.openxmlformats.org/markup-compatibility/2006" xmlns:o="urn:schemas-microsoft-com:office:office" xmlns:r="http://schemas.openxmlformats.org/officeDocument/2006/relationships" xmlns:m="http://schemas.openxmlformats.org/officeDocument/2006/math" xmlns:v="urn:schemas-microsoft-com:vml" xmlns:wp14="http://schemas.microsoft.com/office/word/2010/wordprocessingDrawing" xmlns:wp="http://schemas.openxmlformats.org/drawingml/2006/wordprocessingDrawing" xmlns:w10="urn:schemas-microsoft-com:office:word" xmlns:w="http://schemas.openxmlformats.org/wordprocessingml/2006/main" xmlns:w14="http://schemas.microsoft.com/office/word/2010/wordml" xmlns:w15="http://schemas.microsoft.com/office/word/2012/wordml" xmlns:wpg="http://schemas.microsoft.com/office/word/2010/wordprocessingGroup" xmlns:wpi="http://schemas.microsoft.com/office/word/2010/wordprocessingInk" xmlns:wne="http://schemas.microsoft.com/office/word/2006/wordml" xmlns:wps="http://schemas.microsoft.com/office/word/2010/wordprocessingShape" mc:Ignorable="w14 w15 wp14">
+<w:numbering xmlns:wpc="http://schemas.microsoft.com/office/word/2010/wordprocessingCanvas" xmlns:cx="http://schemas.microsoft.com/office/drawing/2014/chartex" xmlns:mc="http://schemas.openxmlformats.org/markup-compatibility/2006" xmlns:o="urn:schemas-microsoft-com:office:office" xmlns:r="http://schemas.openxmlformats.org/officeDocument/2006/relationships" xmlns:m="http://schemas.openxmlformats.org/officeDocument/2006/math" xmlns:v="urn:schemas-microsoft-com:vml" xmlns:wp14="http://schemas.microsoft.com/office/word/2010/wordprocessingDrawing" xmlns:wp="http://schemas.openxmlformats.org/drawingml/2006/wordprocessingDrawing" xmlns:w10="urn:schemas-microsoft-com:office:word" xmlns:w="http://schemas.openxmlformats.org/wordprocessingml/2006/main" xmlns:w14="http://schemas.microsoft.com/office/word/2010/wordml" xmlns:w15="http://schemas.microsoft.com/office/word/2012/wordml" xmlns:w16se="http://schemas.microsoft.com/office/word/2015/wordml/symex" xmlns:wpg="http://schemas.microsoft.com/office/word/2010/wordprocessingGroup" xmlns:wpi="http://schemas.microsoft.com/office/word/2010/wordprocessingInk" xmlns:wne="http://schemas.microsoft.com/office/word/2006/wordml" xmlns:wps="http://schemas.microsoft.com/office/word/2010/wordprocessingShape" mc:Ignorable="w14 w15 w16se wp14">
   <w:abstractNum w:abstractNumId="0" w15:restartNumberingAfterBreak="0">
     <w:nsid w:val="00655473"/>
     <w:multiLevelType w:val="hybridMultilevel"/>
@@ -1194,7 +1224,7 @@
 </file>
 
 <file path=word/styles.xml><?xml version="1.0" encoding="utf-8"?>
-<w:styles xmlns:mc="http://schemas.openxmlformats.org/markup-compatibility/2006" xmlns:r="http://schemas.openxmlformats.org/officeDocument/2006/relationships" xmlns:w="http://schemas.openxmlformats.org/wordprocessingml/2006/main" xmlns:w14="http://schemas.microsoft.com/office/word/2010/wordml" xmlns:w15="http://schemas.microsoft.com/office/word/2012/wordml" mc:Ignorable="w14 w15">
+<w:styles xmlns:mc="http://schemas.openxmlformats.org/markup-compatibility/2006" xmlns:r="http://schemas.openxmlformats.org/officeDocument/2006/relationships" xmlns:w="http://schemas.openxmlformats.org/wordprocessingml/2006/main" xmlns:w14="http://schemas.microsoft.com/office/word/2010/wordml" xmlns:w15="http://schemas.microsoft.com/office/word/2012/wordml" xmlns:w16se="http://schemas.microsoft.com/office/word/2015/wordml/symex" mc:Ignorable="w14 w15 w16se">
   <w:docDefaults>
     <w:rPrDefault>
       <w:rPr>

</xml_diff>